<commit_message>
Table 1 finish form
</commit_message>
<xml_diff>
--- a/templates/test_certificate.docx
+++ b/templates/test_certificate.docx
@@ -36,10 +36,28 @@
           <w:tcPr>
             <w:tcW w:type="dxa" w:w="10820"/>
             <w:gridSpan w:val="20"/>
+            <w:vAlign w:val="top"/>
+            <w:tcMar>
+              <w:top w:w="0" w:type="dxa"/>
+              <w:bottom w:w="0" w:type="dxa"/>
+              <w:left w:w="50" w:type="dxa"/>
+              <w:right w:w="50" w:type="dxa"/>
+            </w:tcMar>
           </w:tcPr>
           <w:p>
+            <w:pPr>
+              <w:spacing w:before="0" w:after="0"/>
+              <w:jc w:val="center"/>
+            </w:pPr>
             <w:r>
-              <w:t>Сертифікат: ІВ 345700</w:t>
+              <w:rPr>
+                <w:rFonts w:ascii="Times New Roman" w:hAnsi="Times New Roman"/>
+                <w:b/>
+                <w:sz w:val="24"/>
+              </w:rPr>
+              <w:t>Certificat de sănătate animală pentru circulația</w:t>
+              <w:br/>
+              <w:t>necomercială a păsărilor de companie</w:t>
             </w:r>
           </w:p>
         </w:tc>
@@ -49,30 +67,182 @@
           <w:tcPr>
             <w:tcW w:type="dxa" w:w="541"/>
             <w:vMerge w:val="restart"/>
+            <w:vAlign w:val="top"/>
+            <w:tcMar>
+              <w:top w:w="0" w:type="dxa"/>
+              <w:bottom w:w="0" w:type="dxa"/>
+              <w:left w:w="50" w:type="dxa"/>
+              <w:right w:w="50" w:type="dxa"/>
+            </w:tcMar>
+            <w:textDirection w:val="btLr"/>
           </w:tcPr>
-          <w:p/>
+          <w:p>
+            <w:pPr>
+              <w:spacing w:before="0" w:after="0"/>
+              <w:jc w:val="center"/>
+            </w:pPr>
+            <w:r>
+              <w:rPr>
+                <w:rFonts w:ascii="Times New Roman" w:hAnsi="Times New Roman"/>
+                <w:b/>
+                <w:sz w:val="20"/>
+              </w:rPr>
+              <w:t>Partea I. Detalii privind transportul expediat</w:t>
+            </w:r>
+          </w:p>
         </w:tc>
         <w:tc>
           <w:tcPr>
             <w:tcW w:type="dxa" w:w="4869"/>
             <w:gridSpan w:val="9"/>
             <w:vMerge w:val="restart"/>
+            <w:vAlign w:val="top"/>
+            <w:tcMar>
+              <w:top w:w="0" w:type="dxa"/>
+              <w:bottom w:w="0" w:type="dxa"/>
+              <w:left w:w="50" w:type="dxa"/>
+              <w:right w:w="50" w:type="dxa"/>
+            </w:tcMar>
           </w:tcPr>
-          <w:p/>
+          <w:p>
+            <w:pPr>
+              <w:spacing w:before="0" w:after="0"/>
+              <w:jc w:val="left"/>
+            </w:pPr>
+            <w:r>
+              <w:rPr>
+                <w:rFonts w:ascii="Times New Roman" w:hAnsi="Times New Roman"/>
+                <w:b w:val="0"/>
+                <w:sz w:val="20"/>
+              </w:rPr>
+              <w:t>I.1.   Expeditor</w:t>
+            </w:r>
+          </w:p>
+          <w:p>
+            <w:pPr>
+              <w:spacing w:before="0" w:after="0"/>
+              <w:ind w:hanging="1587" w:left="1587"/>
+            </w:pPr>
+            <w:r>
+              <w:rPr>
+                <w:rFonts w:ascii="Times New Roman" w:hAnsi="Times New Roman"/>
+                <w:b w:val="0"/>
+                <w:sz w:val="20"/>
+              </w:rPr>
+              <w:t xml:space="preserve">Nume  </w:t>
+            </w:r>
+            <w:r>
+              <w:rPr>
+                <w:rFonts w:ascii="Times New Roman" w:hAnsi="Times New Roman"/>
+                <w:b/>
+                <w:sz w:val="20"/>
+              </w:rPr>
+              <w:t>From Form</w:t>
+            </w:r>
+          </w:p>
+          <w:p>
+            <w:pPr>
+              <w:spacing w:before="0" w:after="0"/>
+              <w:ind w:hanging="1587" w:left="1587"/>
+            </w:pPr>
+            <w:r>
+              <w:rPr>
+                <w:rFonts w:ascii="Times New Roman" w:hAnsi="Times New Roman"/>
+                <w:b w:val="0"/>
+                <w:sz w:val="20"/>
+              </w:rPr>
+              <w:t xml:space="preserve">Adresă  </w:t>
+            </w:r>
+            <w:r>
+              <w:rPr>
+                <w:rFonts w:ascii="Times New Roman" w:hAnsi="Times New Roman"/>
+                <w:b/>
+                <w:sz w:val="20"/>
+              </w:rPr>
+              <w:t>From Form</w:t>
+            </w:r>
+          </w:p>
+          <w:p>
+            <w:pPr>
+              <w:spacing w:before="0" w:after="0"/>
+              <w:ind w:hanging="1587" w:left="1587"/>
+            </w:pPr>
+            <w:r>
+              <w:rPr>
+                <w:rFonts w:ascii="Times New Roman" w:hAnsi="Times New Roman"/>
+                <w:b w:val="0"/>
+                <w:sz w:val="20"/>
+              </w:rPr>
+              <w:t xml:space="preserve">Telefon  </w:t>
+            </w:r>
+            <w:r>
+              <w:rPr>
+                <w:rFonts w:ascii="Times New Roman" w:hAnsi="Times New Roman"/>
+                <w:b/>
+                <w:sz w:val="20"/>
+              </w:rPr>
+              <w:t>From Form</w:t>
+            </w:r>
+          </w:p>
         </w:tc>
         <w:tc>
           <w:tcPr>
             <w:tcW w:type="dxa" w:w="4328"/>
             <w:gridSpan w:val="8"/>
+            <w:vAlign w:val="top"/>
+            <w:tcMar>
+              <w:top w:w="0" w:type="dxa"/>
+              <w:bottom w:w="0" w:type="dxa"/>
+              <w:left w:w="50" w:type="dxa"/>
+              <w:right w:w="50" w:type="dxa"/>
+            </w:tcMar>
           </w:tcPr>
-          <w:p/>
+          <w:p>
+            <w:pPr>
+              <w:spacing w:before="0" w:after="0"/>
+              <w:jc w:val="left"/>
+            </w:pPr>
+            <w:r>
+              <w:rPr>
+                <w:rFonts w:ascii="Times New Roman" w:hAnsi="Times New Roman"/>
+                <w:b w:val="0"/>
+                <w:sz w:val="20"/>
+              </w:rPr>
+              <w:t>I.2. Numărul de referință al certificatului</w:t>
+            </w:r>
+          </w:p>
+          <w:p>
+            <w:pPr>
+              <w:spacing w:before="0" w:after="0"/>
+              <w:jc w:val="center"/>
+            </w:pPr>
+            <w:r>
+              <w:rPr>
+                <w:rFonts w:ascii="Times New Roman" w:hAnsi="Times New Roman"/>
+                <w:b/>
+                <w:sz w:val="20"/>
+              </w:rPr>
+              <w:t>From Form</w:t>
+            </w:r>
+          </w:p>
         </w:tc>
         <w:tc>
           <w:tcPr>
             <w:tcW w:type="dxa" w:w="1082"/>
             <w:gridSpan w:val="2"/>
+            <w:vAlign w:val="top"/>
+            <w:tcMar>
+              <w:top w:w="0" w:type="dxa"/>
+              <w:bottom w:w="0" w:type="dxa"/>
+              <w:left w:w="50" w:type="dxa"/>
+              <w:right w:w="50" w:type="dxa"/>
+            </w:tcMar>
           </w:tcPr>
-          <w:p/>
+          <w:p>
+            <w:pPr>
+              <w:spacing w:before="0" w:after="0"/>
+            </w:pPr>
+          </w:p>
         </w:tc>
       </w:tr>
       <w:tr>
@@ -95,8 +265,42 @@
           <w:tcPr>
             <w:tcW w:type="dxa" w:w="5410"/>
             <w:gridSpan w:val="10"/>
+            <w:vAlign w:val="top"/>
+            <w:tcMar>
+              <w:top w:w="0" w:type="dxa"/>
+              <w:bottom w:w="0" w:type="dxa"/>
+              <w:left w:w="50" w:type="dxa"/>
+              <w:right w:w="50" w:type="dxa"/>
+            </w:tcMar>
           </w:tcPr>
-          <w:p/>
+          <w:p>
+            <w:pPr>
+              <w:spacing w:before="0" w:after="0"/>
+              <w:jc w:val="left"/>
+            </w:pPr>
+            <w:r>
+              <w:rPr>
+                <w:rFonts w:ascii="Times New Roman" w:hAnsi="Times New Roman"/>
+                <w:b w:val="0"/>
+                <w:sz w:val="20"/>
+              </w:rPr>
+              <w:t>I.3. Autoritatea competentă centrală</w:t>
+            </w:r>
+          </w:p>
+          <w:p>
+            <w:pPr>
+              <w:spacing w:before="0" w:after="0"/>
+              <w:jc w:val="center"/>
+            </w:pPr>
+            <w:r>
+              <w:rPr>
+                <w:rFonts w:ascii="Times New Roman" w:hAnsi="Times New Roman"/>
+                <w:b/>
+                <w:sz w:val="20"/>
+              </w:rPr>
+              <w:t>State servise of Ukraine on Food Safety and Consumer Protection (SSUFSCP)</w:t>
+            </w:r>
+          </w:p>
         </w:tc>
       </w:tr>
       <w:tr>
@@ -119,8 +323,42 @@
           <w:tcPr>
             <w:tcW w:type="dxa" w:w="5410"/>
             <w:gridSpan w:val="10"/>
+            <w:vAlign w:val="top"/>
+            <w:tcMar>
+              <w:top w:w="0" w:type="dxa"/>
+              <w:bottom w:w="0" w:type="dxa"/>
+              <w:left w:w="50" w:type="dxa"/>
+              <w:right w:w="50" w:type="dxa"/>
+            </w:tcMar>
           </w:tcPr>
-          <w:p/>
+          <w:p>
+            <w:pPr>
+              <w:spacing w:before="0" w:after="0"/>
+              <w:jc w:val="left"/>
+            </w:pPr>
+            <w:r>
+              <w:rPr>
+                <w:rFonts w:ascii="Times New Roman" w:hAnsi="Times New Roman"/>
+                <w:b w:val="0"/>
+                <w:sz w:val="20"/>
+              </w:rPr>
+              <w:t>I.4. Autoritatea competentă locală</w:t>
+            </w:r>
+          </w:p>
+          <w:p>
+            <w:pPr>
+              <w:spacing w:before="0" w:after="0"/>
+              <w:jc w:val="center"/>
+            </w:pPr>
+            <w:r>
+              <w:rPr>
+                <w:rFonts w:ascii="Times New Roman" w:hAnsi="Times New Roman"/>
+                <w:b/>
+                <w:sz w:val="20"/>
+              </w:rPr>
+              <w:t>Lviv border inspection point (Lviv BIP)</w:t>
+            </w:r>
+          </w:p>
         </w:tc>
       </w:tr>
       <w:tr>
@@ -135,10 +373,114 @@
           <w:tcPr>
             <w:tcW w:type="dxa" w:w="4869"/>
             <w:gridSpan w:val="9"/>
+            <w:vAlign w:val="top"/>
+            <w:tcMar>
+              <w:top w:w="0" w:type="dxa"/>
+              <w:bottom w:w="0" w:type="dxa"/>
+              <w:left w:w="50" w:type="dxa"/>
+              <w:right w:w="50" w:type="dxa"/>
+            </w:tcMar>
           </w:tcPr>
           <w:p>
+            <w:pPr>
+              <w:spacing w:before="0" w:after="0"/>
+              <w:jc w:val="left"/>
+            </w:pPr>
             <w:r>
-              <w:t>trach taras</w:t>
+              <w:rPr>
+                <w:rFonts w:ascii="Times New Roman" w:hAnsi="Times New Roman"/>
+                <w:b w:val="0"/>
+                <w:sz w:val="20"/>
+              </w:rPr>
+              <w:t>I.5. Destinatar</w:t>
+            </w:r>
+          </w:p>
+          <w:p>
+            <w:pPr>
+              <w:spacing w:before="0" w:after="0"/>
+              <w:ind w:hanging="1587" w:left="1587"/>
+            </w:pPr>
+            <w:r>
+              <w:rPr>
+                <w:rFonts w:ascii="Times New Roman" w:hAnsi="Times New Roman"/>
+                <w:b w:val="0"/>
+                <w:sz w:val="20"/>
+              </w:rPr>
+              <w:t xml:space="preserve">Nume  </w:t>
+            </w:r>
+            <w:r>
+              <w:rPr>
+                <w:rFonts w:ascii="Times New Roman" w:hAnsi="Times New Roman"/>
+                <w:b/>
+                <w:sz w:val="20"/>
+              </w:rPr>
+              <w:t>From Form</w:t>
+            </w:r>
+          </w:p>
+          <w:p>
+            <w:pPr>
+              <w:spacing w:before="0" w:after="0"/>
+              <w:ind w:hanging="1587" w:left="1587"/>
+            </w:pPr>
+            <w:r>
+              <w:rPr>
+                <w:rFonts w:ascii="Times New Roman" w:hAnsi="Times New Roman"/>
+                <w:b w:val="0"/>
+                <w:sz w:val="20"/>
+              </w:rPr>
+              <w:t xml:space="preserve">Adresă  </w:t>
+            </w:r>
+            <w:r>
+              <w:rPr>
+                <w:rFonts w:ascii="Times New Roman" w:hAnsi="Times New Roman"/>
+                <w:b/>
+                <w:sz w:val="20"/>
+              </w:rPr>
+              <w:t>From Form</w:t>
+            </w:r>
+          </w:p>
+          <w:p>
+            <w:pPr>
+              <w:spacing w:before="0" w:after="0"/>
+              <w:ind w:hanging="1587" w:left="1587"/>
+            </w:pPr>
+            <w:r>
+              <w:rPr>
+                <w:rFonts w:ascii="Times New Roman" w:hAnsi="Times New Roman"/>
+                <w:b w:val="0"/>
+                <w:sz w:val="20"/>
+              </w:rPr>
+              <w:t xml:space="preserve">Cod poștal  </w:t>
+            </w:r>
+            <w:r>
+              <w:rPr>
+                <w:rFonts w:ascii="Times New Roman" w:hAnsi="Times New Roman"/>
+                <w:b/>
+                <w:sz w:val="20"/>
+              </w:rPr>
+              <w:t>From Form</w:t>
+            </w:r>
+          </w:p>
+          <w:p>
+            <w:pPr>
+              <w:spacing w:before="0" w:after="0"/>
+              <w:ind w:hanging="1587" w:left="1587"/>
+            </w:pPr>
+            <w:r>
+              <w:rPr>
+                <w:rFonts w:ascii="Times New Roman" w:hAnsi="Times New Roman"/>
+                <w:b w:val="0"/>
+                <w:sz w:val="20"/>
+              </w:rPr>
+              <w:t xml:space="preserve">Telefon  </w:t>
+            </w:r>
+            <w:r>
+              <w:rPr>
+                <w:rFonts w:ascii="Times New Roman" w:hAnsi="Times New Roman"/>
+                <w:b/>
+                <w:sz w:val="20"/>
+              </w:rPr>
+              <w:t>From Form</w:t>
             </w:r>
           </w:p>
         </w:tc>
@@ -146,8 +488,116 @@
           <w:tcPr>
             <w:tcW w:type="dxa" w:w="5410"/>
             <w:gridSpan w:val="10"/>
+            <w:vAlign w:val="top"/>
+            <w:tcMar>
+              <w:top w:w="0" w:type="dxa"/>
+              <w:bottom w:w="0" w:type="dxa"/>
+              <w:left w:w="50" w:type="dxa"/>
+              <w:right w:w="50" w:type="dxa"/>
+            </w:tcMar>
           </w:tcPr>
-          <w:p/>
+          <w:p>
+            <w:pPr>
+              <w:spacing w:before="0" w:after="0"/>
+              <w:jc w:val="left"/>
+            </w:pPr>
+            <w:r>
+              <w:rPr>
+                <w:rFonts w:ascii="Times New Roman" w:hAnsi="Times New Roman"/>
+                <w:b w:val="0"/>
+                <w:sz w:val="20"/>
+              </w:rPr>
+              <w:t>I.6. Persoana responsabilă de lot</w:t>
+            </w:r>
+          </w:p>
+          <w:p>
+            <w:pPr>
+              <w:spacing w:before="0" w:after="0"/>
+              <w:ind w:hanging="1587" w:left="1587"/>
+            </w:pPr>
+            <w:r>
+              <w:rPr>
+                <w:rFonts w:ascii="Times New Roman" w:hAnsi="Times New Roman"/>
+                <w:b w:val="0"/>
+                <w:sz w:val="20"/>
+              </w:rPr>
+              <w:t xml:space="preserve">Nume  </w:t>
+            </w:r>
+            <w:r>
+              <w:rPr>
+                <w:rFonts w:ascii="Times New Roman" w:hAnsi="Times New Roman"/>
+                <w:b/>
+                <w:sz w:val="20"/>
+              </w:rPr>
+              <w:t>From Form</w:t>
+            </w:r>
+          </w:p>
+          <w:p>
+            <w:pPr>
+              <w:spacing w:before="0" w:after="0"/>
+              <w:ind w:hanging="1587" w:left="1587"/>
+            </w:pPr>
+            <w:r>
+              <w:rPr>
+                <w:rFonts w:ascii="Times New Roman" w:hAnsi="Times New Roman"/>
+                <w:b w:val="0"/>
+                <w:sz w:val="20"/>
+              </w:rPr>
+              <w:t xml:space="preserve">Adresă  </w:t>
+            </w:r>
+            <w:r>
+              <w:rPr>
+                <w:rFonts w:ascii="Times New Roman" w:hAnsi="Times New Roman"/>
+                <w:b/>
+                <w:sz w:val="20"/>
+              </w:rPr>
+              <w:t>From Form</w:t>
+            </w:r>
+          </w:p>
+          <w:p>
+            <w:pPr>
+              <w:spacing w:before="0" w:after="0"/>
+              <w:ind w:hanging="1587" w:left="1587"/>
+            </w:pPr>
+            <w:r>
+              <w:rPr>
+                <w:rFonts w:ascii="Times New Roman" w:hAnsi="Times New Roman"/>
+                <w:b w:val="0"/>
+                <w:sz w:val="20"/>
+              </w:rPr>
+              <w:t xml:space="preserve">Cod poștal  </w:t>
+            </w:r>
+            <w:r>
+              <w:rPr>
+                <w:rFonts w:ascii="Times New Roman" w:hAnsi="Times New Roman"/>
+                <w:b/>
+                <w:sz w:val="20"/>
+              </w:rPr>
+              <w:t>From Form</w:t>
+            </w:r>
+          </w:p>
+          <w:p>
+            <w:pPr>
+              <w:spacing w:before="0" w:after="0"/>
+              <w:ind w:hanging="1587" w:left="1587"/>
+            </w:pPr>
+            <w:r>
+              <w:rPr>
+                <w:rFonts w:ascii="Times New Roman" w:hAnsi="Times New Roman"/>
+                <w:b w:val="0"/>
+                <w:sz w:val="20"/>
+              </w:rPr>
+              <w:t xml:space="preserve">Telefon  </w:t>
+            </w:r>
+            <w:r>
+              <w:rPr>
+                <w:rFonts w:ascii="Times New Roman" w:hAnsi="Times New Roman"/>
+                <w:b/>
+                <w:sz w:val="20"/>
+              </w:rPr>
+              <w:t>From Form</w:t>
+            </w:r>
+          </w:p>
         </w:tc>
       </w:tr>
       <w:tr>
@@ -162,10 +612,40 @@
           <w:tcPr>
             <w:tcW w:type="dxa" w:w="2164"/>
             <w:gridSpan w:val="4"/>
+            <w:vAlign w:val="top"/>
+            <w:tcMar>
+              <w:top w:w="0" w:type="dxa"/>
+              <w:bottom w:w="0" w:type="dxa"/>
+              <w:left w:w="50" w:type="dxa"/>
+              <w:right w:w="50" w:type="dxa"/>
+            </w:tcMar>
           </w:tcPr>
           <w:p>
+            <w:pPr>
+              <w:spacing w:before="0" w:after="0"/>
+              <w:jc w:val="left"/>
+            </w:pPr>
             <w:r>
-              <w:t>lviv</w:t>
+              <w:rPr>
+                <w:rFonts w:ascii="Times New Roman" w:hAnsi="Times New Roman"/>
+                <w:b w:val="0"/>
+                <w:sz w:val="20"/>
+              </w:rPr>
+              <w:t>I.7. Țara de origine Cod ISO</w:t>
+            </w:r>
+          </w:p>
+          <w:p>
+            <w:pPr>
+              <w:spacing w:before="0" w:after="0"/>
+              <w:jc w:val="center"/>
+            </w:pPr>
+            <w:r>
+              <w:rPr>
+                <w:rFonts w:ascii="Times New Roman" w:hAnsi="Times New Roman"/>
+                <w:b/>
+                <w:sz w:val="20"/>
+              </w:rPr>
+              <w:t>UA</w:t>
             </w:r>
           </w:p>
         </w:tc>
@@ -173,10 +653,26 @@
           <w:tcPr>
             <w:tcW w:type="dxa" w:w="2705"/>
             <w:gridSpan w:val="5"/>
+            <w:vAlign w:val="top"/>
+            <w:tcMar>
+              <w:top w:w="0" w:type="dxa"/>
+              <w:bottom w:w="0" w:type="dxa"/>
+              <w:left w:w="50" w:type="dxa"/>
+              <w:right w:w="50" w:type="dxa"/>
+            </w:tcMar>
           </w:tcPr>
           <w:p>
+            <w:pPr>
+              <w:spacing w:before="0" w:after="0"/>
+              <w:jc w:val="left"/>
+            </w:pPr>
             <w:r>
-              <w:t>067999999999</w:t>
+              <w:rPr>
+                <w:rFonts w:ascii="Times New Roman" w:hAnsi="Times New Roman"/>
+                <w:b w:val="0"/>
+                <w:sz w:val="20"/>
+              </w:rPr>
+              <w:t>I.8. Regiunea de origine Cod</w:t>
             </w:r>
           </w:p>
         </w:tc>
@@ -184,15 +680,69 @@
           <w:tcPr>
             <w:tcW w:type="dxa" w:w="2705"/>
             <w:gridSpan w:val="5"/>
+            <w:vAlign w:val="top"/>
+            <w:tcMar>
+              <w:top w:w="0" w:type="dxa"/>
+              <w:bottom w:w="0" w:type="dxa"/>
+              <w:left w:w="50" w:type="dxa"/>
+              <w:right w:w="50" w:type="dxa"/>
+            </w:tcMar>
           </w:tcPr>
-          <w:p/>
+          <w:p>
+            <w:pPr>
+              <w:spacing w:before="0" w:after="0"/>
+              <w:jc w:val="left"/>
+            </w:pPr>
+            <w:r>
+              <w:rPr>
+                <w:rFonts w:ascii="Times New Roman" w:hAnsi="Times New Roman"/>
+                <w:b w:val="0"/>
+                <w:sz w:val="20"/>
+              </w:rPr>
+              <w:t>I.9. Țara de destinație Cod ISO</w:t>
+            </w:r>
+          </w:p>
+          <w:p>
+            <w:pPr>
+              <w:spacing w:before="0" w:after="0"/>
+              <w:jc w:val="center"/>
+            </w:pPr>
+            <w:r>
+              <w:rPr>
+                <w:rFonts w:ascii="Times New Roman" w:hAnsi="Times New Roman"/>
+                <w:b/>
+                <w:sz w:val="20"/>
+              </w:rPr>
+              <w:t>MD</w:t>
+            </w:r>
+          </w:p>
         </w:tc>
         <w:tc>
           <w:tcPr>
             <w:tcW w:type="dxa" w:w="2705"/>
             <w:gridSpan w:val="5"/>
+            <w:vAlign w:val="top"/>
+            <w:tcMar>
+              <w:top w:w="0" w:type="dxa"/>
+              <w:bottom w:w="0" w:type="dxa"/>
+              <w:left w:w="50" w:type="dxa"/>
+              <w:right w:w="50" w:type="dxa"/>
+            </w:tcMar>
           </w:tcPr>
-          <w:p/>
+          <w:p>
+            <w:pPr>
+              <w:spacing w:before="0" w:after="0"/>
+              <w:jc w:val="left"/>
+            </w:pPr>
+            <w:r>
+              <w:rPr>
+                <w:rFonts w:ascii="Times New Roman" w:hAnsi="Times New Roman"/>
+                <w:b w:val="0"/>
+                <w:sz w:val="20"/>
+              </w:rPr>
+              <w:t>I.10.  Regiunea de destinație Cod</w:t>
+            </w:r>
+          </w:p>
         </w:tc>
       </w:tr>
       <w:tr>
@@ -207,10 +757,70 @@
           <w:tcPr>
             <w:tcW w:type="dxa" w:w="4869"/>
             <w:gridSpan w:val="9"/>
+            <w:vAlign w:val="top"/>
+            <w:tcMar>
+              <w:top w:w="0" w:type="dxa"/>
+              <w:bottom w:w="0" w:type="dxa"/>
+              <w:left w:w="50" w:type="dxa"/>
+              <w:right w:w="50" w:type="dxa"/>
+            </w:tcMar>
           </w:tcPr>
           <w:p>
+            <w:pPr>
+              <w:spacing w:before="0" w:after="0"/>
+              <w:jc w:val="left"/>
+            </w:pPr>
             <w:r>
-              <w:t>Moldova</w:t>
+              <w:rPr>
+                <w:rFonts w:ascii="Times New Roman" w:hAnsi="Times New Roman"/>
+                <w:b w:val="0"/>
+                <w:sz w:val="20"/>
+              </w:rPr>
+              <w:t>I.11. Locul de origine</w:t>
+            </w:r>
+          </w:p>
+          <w:p>
+            <w:pPr>
+              <w:spacing w:before="0" w:after="0"/>
+              <w:ind w:hanging="1587" w:left="1587"/>
+            </w:pPr>
+            <w:r>
+              <w:rPr>
+                <w:rFonts w:ascii="Times New Roman" w:hAnsi="Times New Roman"/>
+                <w:b w:val="0"/>
+                <w:sz w:val="20"/>
+              </w:rPr>
+              <w:t xml:space="preserve">Nume  </w:t>
+            </w:r>
+            <w:r>
+              <w:rPr>
+                <w:rFonts w:ascii="Times New Roman" w:hAnsi="Times New Roman"/>
+                <w:b/>
+                <w:sz w:val="20"/>
+              </w:rPr>
+              <w:t>From Form</w:t>
+            </w:r>
+          </w:p>
+          <w:p>
+            <w:pPr>
+              <w:spacing w:before="0" w:after="0"/>
+              <w:ind w:hanging="1587" w:left="1587"/>
+            </w:pPr>
+            <w:r>
+              <w:rPr>
+                <w:rFonts w:ascii="Times New Roman" w:hAnsi="Times New Roman"/>
+                <w:b w:val="0"/>
+                <w:sz w:val="20"/>
+              </w:rPr>
+              <w:t xml:space="preserve">Adresă  </w:t>
+            </w:r>
+            <w:r>
+              <w:rPr>
+                <w:rFonts w:ascii="Times New Roman" w:hAnsi="Times New Roman"/>
+                <w:b/>
+                <w:sz w:val="20"/>
+              </w:rPr>
+              <w:t>From Form</w:t>
             </w:r>
           </w:p>
         </w:tc>
@@ -218,8 +828,94 @@
           <w:tcPr>
             <w:tcW w:type="dxa" w:w="5410"/>
             <w:gridSpan w:val="10"/>
+            <w:vAlign w:val="top"/>
+            <w:tcMar>
+              <w:top w:w="0" w:type="dxa"/>
+              <w:bottom w:w="0" w:type="dxa"/>
+              <w:left w:w="50" w:type="dxa"/>
+              <w:right w:w="50" w:type="dxa"/>
+            </w:tcMar>
           </w:tcPr>
-          <w:p/>
+          <w:p>
+            <w:pPr>
+              <w:spacing w:before="0" w:after="0"/>
+              <w:jc w:val="left"/>
+            </w:pPr>
+            <w:r>
+              <w:rPr>
+                <w:rFonts w:ascii="Times New Roman" w:hAnsi="Times New Roman"/>
+                <w:b w:val="0"/>
+                <w:sz w:val="20"/>
+              </w:rPr>
+              <w:t>I.12.   Locul de destinație</w:t>
+            </w:r>
+          </w:p>
+          <w:p>
+            <w:pPr>
+              <w:spacing w:before="0" w:after="0"/>
+              <w:ind w:hanging="1587" w:left="1587"/>
+            </w:pPr>
+            <w:r>
+              <w:rPr>
+                <w:rFonts w:ascii="Times New Roman" w:hAnsi="Times New Roman"/>
+                <w:b w:val="0"/>
+                <w:sz w:val="20"/>
+              </w:rPr>
+              <w:t xml:space="preserve">Nume  </w:t>
+            </w:r>
+            <w:r>
+              <w:rPr>
+                <w:rFonts w:ascii="Times New Roman" w:hAnsi="Times New Roman"/>
+                <w:b/>
+                <w:sz w:val="20"/>
+              </w:rPr>
+              <w:t>From Form</w:t>
+            </w:r>
+          </w:p>
+          <w:p>
+            <w:pPr>
+              <w:spacing w:before="0" w:after="0"/>
+              <w:ind w:hanging="1587" w:left="1587"/>
+            </w:pPr>
+            <w:r>
+              <w:rPr>
+                <w:rFonts w:ascii="Times New Roman" w:hAnsi="Times New Roman"/>
+                <w:b w:val="0"/>
+                <w:sz w:val="20"/>
+              </w:rPr>
+              <w:t xml:space="preserve">Adresă  </w:t>
+            </w:r>
+            <w:r>
+              <w:rPr>
+                <w:rFonts w:ascii="Times New Roman" w:hAnsi="Times New Roman"/>
+                <w:b/>
+                <w:sz w:val="20"/>
+              </w:rPr>
+              <w:t>From Form</w:t>
+            </w:r>
+          </w:p>
+          <w:p>
+            <w:pPr>
+              <w:spacing w:before="0" w:after="0"/>
+              <w:ind w:hanging="1587" w:left="1587"/>
+            </w:pPr>
+            <w:r>
+              <w:rPr>
+                <w:rFonts w:ascii="Times New Roman" w:hAnsi="Times New Roman"/>
+                <w:b w:val="0"/>
+                <w:sz w:val="20"/>
+              </w:rPr>
+              <w:t xml:space="preserve">Cod poștal  </w:t>
+            </w:r>
+            <w:r>
+              <w:rPr>
+                <w:rFonts w:ascii="Times New Roman" w:hAnsi="Times New Roman"/>
+                <w:b/>
+                <w:sz w:val="20"/>
+              </w:rPr>
+              <w:t>From Form</w:t>
+            </w:r>
+          </w:p>
         </w:tc>
       </w:tr>
       <w:tr>
@@ -234,10 +930,26 @@
           <w:tcPr>
             <w:tcW w:type="dxa" w:w="4869"/>
             <w:gridSpan w:val="9"/>
+            <w:vAlign w:val="top"/>
+            <w:tcMar>
+              <w:top w:w="0" w:type="dxa"/>
+              <w:bottom w:w="0" w:type="dxa"/>
+              <w:left w:w="50" w:type="dxa"/>
+              <w:right w:w="50" w:type="dxa"/>
+            </w:tcMar>
           </w:tcPr>
           <w:p>
+            <w:pPr>
+              <w:spacing w:before="0" w:after="0"/>
+              <w:jc w:val="left"/>
+            </w:pPr>
             <w:r>
-              <w:t>Germany</w:t>
+              <w:rPr>
+                <w:rFonts w:ascii="Times New Roman" w:hAnsi="Times New Roman"/>
+                <w:b w:val="0"/>
+                <w:sz w:val="20"/>
+              </w:rPr>
+              <w:t>I.13.  Locul de încărcare</w:t>
             </w:r>
           </w:p>
         </w:tc>
@@ -245,8 +957,28 @@
           <w:tcPr>
             <w:tcW w:type="dxa" w:w="5410"/>
             <w:gridSpan w:val="10"/>
+            <w:vAlign w:val="top"/>
+            <w:tcMar>
+              <w:top w:w="0" w:type="dxa"/>
+              <w:bottom w:w="0" w:type="dxa"/>
+              <w:left w:w="50" w:type="dxa"/>
+              <w:right w:w="50" w:type="dxa"/>
+            </w:tcMar>
           </w:tcPr>
-          <w:p/>
+          <w:p>
+            <w:pPr>
+              <w:spacing w:before="0" w:after="0"/>
+              <w:jc w:val="left"/>
+            </w:pPr>
+            <w:r>
+              <w:rPr>
+                <w:rFonts w:ascii="Times New Roman" w:hAnsi="Times New Roman"/>
+                <w:b w:val="0"/>
+                <w:sz w:val="20"/>
+              </w:rPr>
+              <w:t>I.13.  Locul de încărcare</w:t>
+            </w:r>
+          </w:p>
         </w:tc>
       </w:tr>
       <w:tr>
@@ -255,15 +987,119 @@
             <w:tcW w:type="dxa" w:w="5410"/>
             <w:gridSpan w:val="10"/>
             <w:vMerge w:val="restart"/>
+            <w:vAlign w:val="top"/>
+            <w:tcMar>
+              <w:top w:w="0" w:type="dxa"/>
+              <w:bottom w:w="0" w:type="dxa"/>
+              <w:left w:w="50" w:type="dxa"/>
+              <w:right w:w="50" w:type="dxa"/>
+            </w:tcMar>
           </w:tcPr>
-          <w:p/>
+          <w:p>
+            <w:pPr>
+              <w:spacing w:before="0" w:after="0"/>
+              <w:jc w:val="left"/>
+            </w:pPr>
+            <w:r>
+              <w:rPr>
+                <w:rFonts w:ascii="Times New Roman" w:hAnsi="Times New Roman"/>
+                <w:b w:val="0"/>
+                <w:sz w:val="20"/>
+              </w:rPr>
+              <w:t>I.15.  Mijloace de transport</w:t>
+            </w:r>
+          </w:p>
+          <w:p>
+            <w:pPr>
+              <w:spacing w:before="0" w:after="0"/>
+              <w:jc w:val="left"/>
+            </w:pPr>
+            <w:r>
+              <w:rPr>
+                <w:rFonts w:ascii="Times New Roman" w:hAnsi="Times New Roman"/>
+                <w:b w:val="0"/>
+                <w:sz w:val="20"/>
+              </w:rPr>
+              <w:t>Avion □  Navă □  Vagon de cale ferată □</w:t>
+            </w:r>
+          </w:p>
+          <w:p>
+            <w:pPr>
+              <w:spacing w:before="0" w:after="0"/>
+              <w:jc w:val="left"/>
+            </w:pPr>
+            <w:r>
+              <w:rPr>
+                <w:rFonts w:ascii="Times New Roman" w:hAnsi="Times New Roman"/>
+                <w:b w:val="0"/>
+                <w:sz w:val="20"/>
+              </w:rPr>
+              <w:t>Vehicul rutier □  Altele □</w:t>
+            </w:r>
+          </w:p>
+          <w:p>
+            <w:pPr>
+              <w:spacing w:before="0" w:after="0"/>
+              <w:ind w:hanging="1587" w:left="1587"/>
+            </w:pPr>
+            <w:r>
+              <w:rPr>
+                <w:rFonts w:ascii="Times New Roman" w:hAnsi="Times New Roman"/>
+                <w:b w:val="0"/>
+                <w:sz w:val="20"/>
+              </w:rPr>
+              <w:t xml:space="preserve">Identificare:  </w:t>
+            </w:r>
+            <w:r>
+              <w:rPr>
+                <w:rFonts w:ascii="Times New Roman" w:hAnsi="Times New Roman"/>
+                <w:b/>
+                <w:sz w:val="20"/>
+              </w:rPr>
+              <w:t>From Form</w:t>
+            </w:r>
+          </w:p>
         </w:tc>
         <w:tc>
           <w:tcPr>
             <w:tcW w:type="dxa" w:w="5410"/>
             <w:gridSpan w:val="10"/>
+            <w:vAlign w:val="top"/>
+            <w:tcMar>
+              <w:top w:w="0" w:type="dxa"/>
+              <w:bottom w:w="0" w:type="dxa"/>
+              <w:left w:w="50" w:type="dxa"/>
+              <w:right w:w="50" w:type="dxa"/>
+            </w:tcMar>
           </w:tcPr>
-          <w:p/>
+          <w:p>
+            <w:pPr>
+              <w:spacing w:before="0" w:after="0"/>
+              <w:jc w:val="left"/>
+            </w:pPr>
+            <w:r>
+              <w:rPr>
+                <w:rFonts w:ascii="Times New Roman" w:hAnsi="Times New Roman"/>
+                <w:b w:val="0"/>
+                <w:sz w:val="20"/>
+              </w:rPr>
+              <w:t>I.16. PIF de intrare în Republica Moldova</w:t>
+            </w:r>
+          </w:p>
+          <w:p>
+            <w:pPr>
+              <w:spacing w:before="0" w:after="0"/>
+              <w:jc w:val="center"/>
+            </w:pPr>
+            <w:r>
+              <w:rPr>
+                <w:rFonts w:ascii="Times New Roman" w:hAnsi="Times New Roman"/>
+                <w:b/>
+                <w:sz w:val="20"/>
+              </w:rPr>
+              <w:t>From Form</w:t>
+            </w:r>
+          </w:p>
         </w:tc>
       </w:tr>
       <w:tr>
@@ -279,8 +1115,42 @@
           <w:tcPr>
             <w:tcW w:type="dxa" w:w="5410"/>
             <w:gridSpan w:val="10"/>
+            <w:vAlign w:val="top"/>
+            <w:tcMar>
+              <w:top w:w="0" w:type="dxa"/>
+              <w:bottom w:w="0" w:type="dxa"/>
+              <w:left w:w="50" w:type="dxa"/>
+              <w:right w:w="50" w:type="dxa"/>
+            </w:tcMar>
           </w:tcPr>
-          <w:p/>
+          <w:p>
+            <w:pPr>
+              <w:spacing w:before="0" w:after="0"/>
+              <w:jc w:val="left"/>
+            </w:pPr>
+            <w:r>
+              <w:rPr>
+                <w:rFonts w:ascii="Times New Roman" w:hAnsi="Times New Roman"/>
+                <w:b w:val="0"/>
+                <w:sz w:val="20"/>
+              </w:rPr>
+              <w:t>I.17. Numărul (numerele) CITES</w:t>
+            </w:r>
+          </w:p>
+          <w:p>
+            <w:pPr>
+              <w:spacing w:before="0" w:after="0"/>
+              <w:jc w:val="center"/>
+            </w:pPr>
+            <w:r>
+              <w:rPr>
+                <w:rFonts w:ascii="Times New Roman" w:hAnsi="Times New Roman"/>
+                <w:b/>
+                <w:sz w:val="20"/>
+              </w:rPr>
+              <w:t>From Form</w:t>
+            </w:r>
+          </w:p>
         </w:tc>
       </w:tr>
       <w:tr>
@@ -289,15 +1159,69 @@
             <w:tcW w:type="dxa" w:w="5410"/>
             <w:gridSpan w:val="10"/>
             <w:vMerge w:val="restart"/>
+            <w:vAlign w:val="top"/>
+            <w:tcMar>
+              <w:top w:w="0" w:type="dxa"/>
+              <w:bottom w:w="0" w:type="dxa"/>
+              <w:left w:w="50" w:type="dxa"/>
+              <w:right w:w="50" w:type="dxa"/>
+            </w:tcMar>
           </w:tcPr>
-          <w:p/>
+          <w:p>
+            <w:pPr>
+              <w:spacing w:before="0" w:after="0"/>
+              <w:jc w:val="left"/>
+            </w:pPr>
+            <w:r>
+              <w:rPr>
+                <w:rFonts w:ascii="Times New Roman" w:hAnsi="Times New Roman"/>
+                <w:b w:val="0"/>
+                <w:sz w:val="20"/>
+              </w:rPr>
+              <w:t>I.18. Descrierea mărfii</w:t>
+            </w:r>
+          </w:p>
+          <w:p>
+            <w:pPr>
+              <w:spacing w:before="0" w:after="0"/>
+              <w:jc w:val="center"/>
+            </w:pPr>
+            <w:r>
+              <w:rPr>
+                <w:rFonts w:ascii="Times New Roman" w:hAnsi="Times New Roman"/>
+                <w:b/>
+                <w:sz w:val="20"/>
+              </w:rPr>
+              <w:t>From Form</w:t>
+            </w:r>
+          </w:p>
         </w:tc>
         <w:tc>
           <w:tcPr>
             <w:tcW w:type="dxa" w:w="5410"/>
             <w:gridSpan w:val="10"/>
+            <w:vAlign w:val="top"/>
+            <w:tcMar>
+              <w:top w:w="0" w:type="dxa"/>
+              <w:bottom w:w="0" w:type="dxa"/>
+              <w:left w:w="50" w:type="dxa"/>
+              <w:right w:w="50" w:type="dxa"/>
+            </w:tcMar>
           </w:tcPr>
-          <w:p/>
+          <w:p>
+            <w:pPr>
+              <w:spacing w:before="0" w:after="0"/>
+              <w:jc w:val="left"/>
+            </w:pPr>
+            <w:r>
+              <w:rPr>
+                <w:rFonts w:ascii="Times New Roman" w:hAnsi="Times New Roman"/>
+                <w:b/>
+                <w:sz w:val="20"/>
+              </w:rPr>
+              <w:t>I.19.  Codul mărfii (Codul SA):  From Form</w:t>
+            </w:r>
+          </w:p>
         </w:tc>
       </w:tr>
       <w:tr>
@@ -313,8 +1237,28 @@
           <w:tcPr>
             <w:tcW w:type="dxa" w:w="5410"/>
             <w:gridSpan w:val="10"/>
+            <w:vAlign w:val="top"/>
+            <w:tcMar>
+              <w:top w:w="0" w:type="dxa"/>
+              <w:bottom w:w="0" w:type="dxa"/>
+              <w:left w:w="50" w:type="dxa"/>
+              <w:right w:w="50" w:type="dxa"/>
+            </w:tcMar>
           </w:tcPr>
-          <w:p/>
+          <w:p>
+            <w:pPr>
+              <w:spacing w:before="0" w:after="0"/>
+              <w:jc w:val="left"/>
+            </w:pPr>
+            <w:r>
+              <w:rPr>
+                <w:rFonts w:ascii="Times New Roman" w:hAnsi="Times New Roman"/>
+                <w:b/>
+                <w:sz w:val="20"/>
+              </w:rPr>
+              <w:t>I.20. Cantitatea:  From Form</w:t>
+            </w:r>
+          </w:p>
         </w:tc>
       </w:tr>
       <w:tr>
@@ -322,15 +1266,55 @@
           <w:tcPr>
             <w:tcW w:type="dxa" w:w="5410"/>
             <w:gridSpan w:val="10"/>
+            <w:vAlign w:val="top"/>
+            <w:tcMar>
+              <w:top w:w="0" w:type="dxa"/>
+              <w:bottom w:w="0" w:type="dxa"/>
+              <w:left w:w="50" w:type="dxa"/>
+              <w:right w:w="50" w:type="dxa"/>
+            </w:tcMar>
           </w:tcPr>
-          <w:p/>
+          <w:p>
+            <w:pPr>
+              <w:spacing w:before="0" w:after="0"/>
+              <w:jc w:val="left"/>
+            </w:pPr>
+            <w:r>
+              <w:rPr>
+                <w:rFonts w:ascii="Times New Roman" w:hAnsi="Times New Roman"/>
+                <w:b w:val="0"/>
+                <w:sz w:val="20"/>
+              </w:rPr>
+              <w:t>I.21. Temperatura produselor</w:t>
+            </w:r>
+          </w:p>
         </w:tc>
         <w:tc>
           <w:tcPr>
             <w:tcW w:type="dxa" w:w="5410"/>
             <w:gridSpan w:val="10"/>
+            <w:vAlign w:val="top"/>
+            <w:tcMar>
+              <w:top w:w="0" w:type="dxa"/>
+              <w:bottom w:w="0" w:type="dxa"/>
+              <w:left w:w="50" w:type="dxa"/>
+              <w:right w:w="50" w:type="dxa"/>
+            </w:tcMar>
           </w:tcPr>
-          <w:p/>
+          <w:p>
+            <w:pPr>
+              <w:spacing w:before="0" w:after="0"/>
+              <w:jc w:val="left"/>
+            </w:pPr>
+            <w:r>
+              <w:rPr>
+                <w:rFonts w:ascii="Times New Roman" w:hAnsi="Times New Roman"/>
+                <w:b w:val="0"/>
+                <w:sz w:val="20"/>
+              </w:rPr>
+              <w:t>I.22. Numărul de pachete</w:t>
+            </w:r>
+          </w:p>
         </w:tc>
       </w:tr>
       <w:tr>
@@ -338,15 +1322,83 @@
           <w:tcPr>
             <w:tcW w:type="dxa" w:w="5410"/>
             <w:gridSpan w:val="10"/>
+            <w:vAlign w:val="top"/>
+            <w:tcMar>
+              <w:top w:w="0" w:type="dxa"/>
+              <w:bottom w:w="0" w:type="dxa"/>
+              <w:left w:w="50" w:type="dxa"/>
+              <w:right w:w="50" w:type="dxa"/>
+            </w:tcMar>
           </w:tcPr>
-          <w:p/>
+          <w:p>
+            <w:pPr>
+              <w:spacing w:before="0" w:after="0"/>
+              <w:jc w:val="left"/>
+            </w:pPr>
+            <w:r>
+              <w:rPr>
+                <w:rFonts w:ascii="Times New Roman" w:hAnsi="Times New Roman"/>
+                <w:b w:val="0"/>
+                <w:sz w:val="20"/>
+              </w:rPr>
+              <w:t>I.23. Numărul sigiliului/containerului</w:t>
+            </w:r>
+          </w:p>
+          <w:p>
+            <w:pPr>
+              <w:spacing w:before="0" w:after="0"/>
+              <w:jc w:val="center"/>
+            </w:pPr>
+            <w:r>
+              <w:rPr>
+                <w:rFonts w:ascii="Times New Roman" w:hAnsi="Times New Roman"/>
+                <w:b/>
+                <w:sz w:val="20"/>
+              </w:rPr>
+              <w:t>From Form</w:t>
+            </w:r>
+          </w:p>
         </w:tc>
         <w:tc>
           <w:tcPr>
             <w:tcW w:type="dxa" w:w="5410"/>
             <w:gridSpan w:val="10"/>
+            <w:vAlign w:val="top"/>
+            <w:tcMar>
+              <w:top w:w="0" w:type="dxa"/>
+              <w:bottom w:w="0" w:type="dxa"/>
+              <w:left w:w="50" w:type="dxa"/>
+              <w:right w:w="50" w:type="dxa"/>
+            </w:tcMar>
           </w:tcPr>
-          <w:p/>
+          <w:p>
+            <w:pPr>
+              <w:spacing w:before="0" w:after="0"/>
+              <w:jc w:val="left"/>
+            </w:pPr>
+            <w:r>
+              <w:rPr>
+                <w:rFonts w:ascii="Times New Roman" w:hAnsi="Times New Roman"/>
+                <w:b w:val="0"/>
+                <w:sz w:val="20"/>
+              </w:rPr>
+              <w:t>I.24. Tipul de ambalaj</w:t>
+            </w:r>
+          </w:p>
+          <w:p>
+            <w:pPr>
+              <w:spacing w:before="0" w:after="0"/>
+              <w:jc w:val="center"/>
+            </w:pPr>
+            <w:r>
+              <w:rPr>
+                <w:rFonts w:ascii="Times New Roman" w:hAnsi="Times New Roman"/>
+                <w:b/>
+                <w:sz w:val="20"/>
+              </w:rPr>
+              <w:t>From Form</w:t>
+            </w:r>
+          </w:p>
         </w:tc>
       </w:tr>
       <w:tr>
@@ -354,8 +1406,42 @@
           <w:tcPr>
             <w:tcW w:type="dxa" w:w="10820"/>
             <w:gridSpan w:val="20"/>
+            <w:vAlign w:val="top"/>
+            <w:tcMar>
+              <w:top w:w="0" w:type="dxa"/>
+              <w:bottom w:w="0" w:type="dxa"/>
+              <w:left w:w="50" w:type="dxa"/>
+              <w:right w:w="50" w:type="dxa"/>
+            </w:tcMar>
           </w:tcPr>
-          <w:p/>
+          <w:p>
+            <w:pPr>
+              <w:spacing w:before="0" w:after="0"/>
+              <w:jc w:val="left"/>
+            </w:pPr>
+            <w:r>
+              <w:rPr>
+                <w:rFonts w:ascii="Times New Roman" w:hAnsi="Times New Roman"/>
+                <w:b w:val="0"/>
+                <w:sz w:val="20"/>
+              </w:rPr>
+              <w:t>I.25. Mărfuri certificate pentru:</w:t>
+            </w:r>
+          </w:p>
+          <w:p>
+            <w:pPr>
+              <w:spacing w:before="0" w:after="0"/>
+              <w:jc w:val="left"/>
+            </w:pPr>
+            <w:r>
+              <w:rPr>
+                <w:rFonts w:ascii="Times New Roman" w:hAnsi="Times New Roman"/>
+                <w:b w:val="0"/>
+                <w:sz w:val="20"/>
+              </w:rPr>
+              <w:t>Animale de companie □      Carantină □</w:t>
+            </w:r>
+          </w:p>
         </w:tc>
       </w:tr>
       <w:tr>
@@ -363,15 +1449,55 @@
           <w:tcPr>
             <w:tcW w:type="dxa" w:w="5410"/>
             <w:gridSpan w:val="10"/>
+            <w:vAlign w:val="top"/>
+            <w:tcMar>
+              <w:top w:w="0" w:type="dxa"/>
+              <w:bottom w:w="0" w:type="dxa"/>
+              <w:left w:w="50" w:type="dxa"/>
+              <w:right w:w="50" w:type="dxa"/>
+            </w:tcMar>
           </w:tcPr>
-          <w:p/>
+          <w:p>
+            <w:pPr>
+              <w:spacing w:before="0" w:after="0"/>
+              <w:jc w:val="left"/>
+            </w:pPr>
+            <w:r>
+              <w:rPr>
+                <w:rFonts w:ascii="Times New Roman" w:hAnsi="Times New Roman"/>
+                <w:b w:val="0"/>
+                <w:sz w:val="20"/>
+              </w:rPr>
+              <w:t>I.26. Pentru tranzit</w:t>
+            </w:r>
+          </w:p>
         </w:tc>
         <w:tc>
           <w:tcPr>
             <w:tcW w:type="dxa" w:w="5410"/>
             <w:gridSpan w:val="10"/>
+            <w:vAlign w:val="top"/>
+            <w:tcMar>
+              <w:top w:w="0" w:type="dxa"/>
+              <w:bottom w:w="0" w:type="dxa"/>
+              <w:left w:w="50" w:type="dxa"/>
+              <w:right w:w="50" w:type="dxa"/>
+            </w:tcMar>
           </w:tcPr>
-          <w:p/>
+          <w:p>
+            <w:pPr>
+              <w:spacing w:before="0" w:after="0"/>
+              <w:jc w:val="left"/>
+            </w:pPr>
+            <w:r>
+              <w:rPr>
+                <w:rFonts w:ascii="Times New Roman" w:hAnsi="Times New Roman"/>
+                <w:b w:val="0"/>
+                <w:sz w:val="20"/>
+              </w:rPr>
+              <w:t>I.27. Pentru import sau admitere în alte țări</w:t>
+            </w:r>
+          </w:p>
         </w:tc>
       </w:tr>
       <w:tr>
@@ -379,147 +1505,106 @@
           <w:tcPr>
             <w:tcW w:type="dxa" w:w="10820"/>
             <w:gridSpan w:val="20"/>
+            <w:vAlign w:val="top"/>
+            <w:tcMar>
+              <w:top w:w="0" w:type="dxa"/>
+              <w:bottom w:w="0" w:type="dxa"/>
+              <w:left w:w="50" w:type="dxa"/>
+              <w:right w:w="50" w:type="dxa"/>
+            </w:tcMar>
           </w:tcPr>
-          <w:p/>
+          <w:p>
+            <w:pPr>
+              <w:spacing w:before="0" w:after="0"/>
+              <w:jc w:val="left"/>
+            </w:pPr>
+            <w:r>
+              <w:rPr>
+                <w:rFonts w:ascii="Times New Roman" w:hAnsi="Times New Roman"/>
+                <w:b w:val="0"/>
+                <w:sz w:val="20"/>
+              </w:rPr>
+              <w:t>I.28. Identificarea mărfurilor</w:t>
+            </w:r>
+          </w:p>
+          <w:p>
+            <w:pPr>
+              <w:spacing w:before="0" w:after="0"/>
+            </w:pPr>
+            <w:r>
+              <w:rPr>
+                <w:rFonts w:ascii="Times New Roman" w:hAnsi="Times New Roman"/>
+                <w:b w:val="0"/>
+                <w:sz w:val="20"/>
+              </w:rPr>
+              <w:t xml:space="preserve">Specii (denumirea științifică):  </w:t>
+            </w:r>
+            <w:r>
+              <w:rPr>
+                <w:rFonts w:ascii="Times New Roman" w:hAnsi="Times New Roman"/>
+                <w:b/>
+                <w:sz w:val="20"/>
+              </w:rPr>
+              <w:t>From Form</w:t>
+            </w:r>
+            <w:r>
+              <w:rPr>
+                <w:rFonts w:ascii="Times New Roman" w:hAnsi="Times New Roman"/>
+                <w:b w:val="0"/>
+                <w:sz w:val="20"/>
+              </w:rPr>
+              <w:t xml:space="preserve">    Sistemul de identificare:  </w:t>
+            </w:r>
+            <w:r>
+              <w:rPr>
+                <w:rFonts w:ascii="Times New Roman" w:hAnsi="Times New Roman"/>
+                <w:b/>
+                <w:sz w:val="20"/>
+              </w:rPr>
+              <w:t>From Form</w:t>
+            </w:r>
+          </w:p>
+          <w:p>
+            <w:pPr>
+              <w:spacing w:before="0" w:after="0"/>
+            </w:pPr>
+            <w:r>
+              <w:rPr>
+                <w:rFonts w:ascii="Times New Roman" w:hAnsi="Times New Roman"/>
+                <w:b w:val="0"/>
+                <w:sz w:val="20"/>
+              </w:rPr>
+              <w:t xml:space="preserve">Numărul de identificare:  </w:t>
+            </w:r>
+            <w:r>
+              <w:rPr>
+                <w:rFonts w:ascii="Times New Roman" w:hAnsi="Times New Roman"/>
+                <w:b/>
+                <w:sz w:val="20"/>
+              </w:rPr>
+              <w:t>From Form</w:t>
+            </w:r>
+            <w:r>
+              <w:rPr>
+                <w:rFonts w:ascii="Times New Roman" w:hAnsi="Times New Roman"/>
+                <w:b w:val="0"/>
+                <w:sz w:val="20"/>
+              </w:rPr>
+              <w:t xml:space="preserve">    Cantitatea:  </w:t>
+            </w:r>
+            <w:r>
+              <w:rPr>
+                <w:rFonts w:ascii="Times New Roman" w:hAnsi="Times New Roman"/>
+                <w:b/>
+                <w:sz w:val="20"/>
+              </w:rPr>
+              <w:t>From Form</w:t>
+            </w:r>
+          </w:p>
         </w:tc>
       </w:tr>
     </w:tbl>
-    <w:p>
-      <w:r>
-        <w:br w:type="page"/>
-      </w:r>
-    </w:p>
-    <w:tbl>
-      <w:tblPr>
-        <w:tblStyle w:val="TableGrid"/>
-        <w:tblW w:type="auto" w:w="0"/>
-        <w:tblLayout w:type="fixed"/>
-        <w:tblLook w:firstColumn="1" w:firstRow="1" w:lastColumn="0" w:lastRow="0" w:noHBand="0" w:noVBand="1" w:val="04A0"/>
-      </w:tblPr>
-      <w:tblGrid>
-        <w:gridCol w:w="541"/>
-        <w:gridCol w:w="541"/>
-        <w:gridCol w:w="541"/>
-        <w:gridCol w:w="541"/>
-        <w:gridCol w:w="541"/>
-        <w:gridCol w:w="541"/>
-        <w:gridCol w:w="541"/>
-        <w:gridCol w:w="541"/>
-        <w:gridCol w:w="541"/>
-        <w:gridCol w:w="541"/>
-        <w:gridCol w:w="541"/>
-        <w:gridCol w:w="541"/>
-        <w:gridCol w:w="541"/>
-        <w:gridCol w:w="541"/>
-        <w:gridCol w:w="541"/>
-        <w:gridCol w:w="541"/>
-        <w:gridCol w:w="541"/>
-        <w:gridCol w:w="541"/>
-        <w:gridCol w:w="541"/>
-        <w:gridCol w:w="541"/>
-      </w:tblGrid>
-      <w:tr>
-        <w:tc>
-          <w:tcPr>
-            <w:tcW w:type="dxa" w:w="541"/>
-            <w:vMerge w:val="restart"/>
-          </w:tcPr>
-          <w:p/>
-        </w:tc>
-        <w:tc>
-          <w:tcPr>
-            <w:tcW w:type="dxa" w:w="4869"/>
-            <w:gridSpan w:val="9"/>
-          </w:tcPr>
-          <w:p/>
-        </w:tc>
-        <w:tc>
-          <w:tcPr>
-            <w:tcW w:type="dxa" w:w="4328"/>
-            <w:gridSpan w:val="8"/>
-          </w:tcPr>
-          <w:p/>
-        </w:tc>
-        <w:tc>
-          <w:tcPr>
-            <w:tcW w:type="dxa" w:w="1082"/>
-            <w:gridSpan w:val="2"/>
-          </w:tcPr>
-          <w:p/>
-        </w:tc>
-      </w:tr>
-      <w:tr>
-        <w:tc>
-          <w:tcPr>
-            <w:tcW w:type="dxa" w:w="541"/>
-            <w:vMerge/>
-          </w:tcPr>
-          <w:p/>
-        </w:tc>
-        <w:tc>
-          <w:tcPr>
-            <w:tcW w:type="dxa" w:w="10279"/>
-            <w:gridSpan w:val="19"/>
-          </w:tcPr>
-          <w:p/>
-        </w:tc>
-      </w:tr>
-      <w:tr>
-        <w:tc>
-          <w:tcPr>
-            <w:tcW w:type="dxa" w:w="541"/>
-            <w:vMerge/>
-          </w:tcPr>
-          <w:p/>
-        </w:tc>
-        <w:tc>
-          <w:tcPr>
-            <w:tcW w:type="dxa" w:w="10279"/>
-            <w:gridSpan w:val="19"/>
-          </w:tcPr>
-          <w:p/>
-        </w:tc>
-      </w:tr>
-      <w:tr>
-        <w:tc>
-          <w:tcPr>
-            <w:tcW w:type="dxa" w:w="541"/>
-            <w:vMerge/>
-          </w:tcPr>
-          <w:p/>
-        </w:tc>
-        <w:tc>
-          <w:tcPr>
-            <w:tcW w:type="dxa" w:w="10279"/>
-            <w:gridSpan w:val="19"/>
-          </w:tcPr>
-          <w:p/>
-        </w:tc>
-      </w:tr>
-      <w:tr>
-        <w:tc>
-          <w:tcPr>
-            <w:tcW w:type="dxa" w:w="541"/>
-            <w:vMerge/>
-          </w:tcPr>
-          <w:p/>
-        </w:tc>
-        <w:tc>
-          <w:tcPr>
-            <w:tcW w:type="dxa" w:w="10279"/>
-            <w:gridSpan w:val="19"/>
-          </w:tcPr>
-          <w:p/>
-        </w:tc>
-      </w:tr>
-    </w:tbl>
-    <w:p>
-      <w:r>
-        <w:br w:type="page"/>
-      </w:r>
-    </w:p>
     <w:sectPr>
-      <w:footerReference w:type="default" r:id="rId9"/>
       <w:pgSz w:w="12240" w:h="15840"/>
       <w:pgMar w:top="1440" w:right="567" w:bottom="1440" w:left="850" w:header="567" w:footer="567" w:gutter="0"/>
       <w:cols w:space="720"/>
@@ -527,29 +1612,6 @@
     </w:sectPr>
   </w:body>
 </w:document>
-</file>
-
-<file path=word/footer1.xml><?xml version="1.0" encoding="utf-8"?>
-<w:ftr xmlns:m="http://schemas.openxmlformats.org/officeDocument/2006/math" xmlns:mc="http://schemas.openxmlformats.org/markup-compatibility/2006" xmlns:mo="http://schemas.microsoft.com/office/mac/office/2008/main" xmlns:mv="urn:schemas-microsoft-com:mac:vml" xmlns:o="urn:schemas-microsoft-com:office:office" xmlns:r="http://schemas.openxmlformats.org/officeDocument/2006/relationships" xmlns:v="urn:schemas-microsoft-com:vml" xmlns:w10="urn:schemas-microsoft-com:office:word" xmlns:w14="http://schemas.microsoft.com/office/word/2010/wordml" xmlns:w="http://schemas.openxmlformats.org/wordprocessingml/2006/main" xmlns:wne="http://schemas.microsoft.com/office/word/2006/wordml" xmlns:wp14="http://schemas.microsoft.com/office/word/2010/wordprocessingDrawing" xmlns:wp="http://schemas.openxmlformats.org/drawingml/2006/wordprocessingDrawing" xmlns:wpc="http://schemas.microsoft.com/office/word/2010/wordprocessingCanvas" xmlns:wpg="http://schemas.microsoft.com/office/word/2010/wordprocessingGroup" xmlns:wpi="http://schemas.microsoft.com/office/word/2010/wordprocessingInk" xmlns:wps="http://schemas.microsoft.com/office/word/2010/wordprocessingShape" mc:Ignorable="w14 wp14">
-  <w:p>
-    <w:pPr>
-      <w:pStyle w:val="Footer"/>
-      <w:jc w:val="center"/>
-    </w:pPr>
-    <w:r>
-      <w:t xml:space="preserve">page </w:t>
-      <w:fldChar w:fldCharType="begin"/>
-      <w:instrText>PAGE</w:instrText>
-      <w:fldChar w:fldCharType="end"/>
-    </w:r>
-    <w:r>
-      <w:t xml:space="preserve"> of </w:t>
-      <w:fldChar w:fldCharType="begin"/>
-      <w:instrText>NUMPAGES</w:instrText>
-      <w:fldChar w:fldCharType="end"/>
-    </w:r>
-  </w:p>
-</w:ftr>
 </file>
 
 <file path=word/numbering.xml><?xml version="1.0" encoding="utf-8"?>

</xml_diff>